<commit_message>
ASSIGNMENT 1 - INFORMATION SEEKING
DATASET INFORMATION - In the uploaded file
DATASETS CAN BE FOUND HERE - https://drive.google.com/open?id=1SGz3tCwizOw36598jnJjUGnRLWxRMP1T
</commit_message>
<xml_diff>
--- a/INFM 600 – ASSIGNMENT 1 – INFORMATION SEEKING.docx
+++ b/INFM 600 – ASSIGNMENT 1 – INFORMATION SEEKING.docx
@@ -4,10 +4,17 @@
   <w:body>
     <w:p>
       <w:r>
-        <w:t>INFM 600 – DATA SET SELECTION</w:t>
-      </w:r>
-      <w:bookmarkStart w:id="0" w:name="_GoBack"/>
-      <w:bookmarkEnd w:id="0"/>
+        <w:t>RISHI JAIN: 116183031</w:t>
+      </w:r>
+    </w:p>
+    <w:p/>
+    <w:p>
+      <w:r>
+        <w:t xml:space="preserve">INFM 600 – </w:t>
+      </w:r>
+      <w:r>
+        <w:t>ASSIGNMENT 1 – INFORMATION SEEKING</w:t>
+      </w:r>
     </w:p>
     <w:p/>
     <w:p>
@@ -64,7 +71,15 @@
         <w:t>K</w:t>
       </w:r>
       <w:r>
-        <w:t>aggle datasets download -d mczielinski/bitcoin-historical-data</w:t>
+        <w:t xml:space="preserve">aggle datasets download -d </w:t>
+      </w:r>
+      <w:proofErr w:type="spellStart"/>
+      <w:r>
+        <w:t>mczielinski</w:t>
+      </w:r>
+      <w:proofErr w:type="spellEnd"/>
+      <w:r>
+        <w:t>/bitcoin-historical-data</w:t>
       </w:r>
     </w:p>
     <w:p/>
@@ -86,7 +101,17 @@
         <w:jc w:val="both"/>
       </w:pPr>
       <w:r>
-        <w:t>Bitcoin is the longest running and most well known cryptocurrency, first released as open source in 2009 by the anonymous Satoshi Nakamoto. Bitcoin serves as a decentralized medium of digital exchange, with transactions verified and recorded in a public distributed ledger (the blockchain) without the need for a trusted record keeping authority or central intermediary. Transaction blocks contain a SHA-256 cryptographic hash of previous transaction blocks, and are thus "chained" together, serving as an immutable record of all transactions that have ever occurred. As with any currency/commodity on the market, bitcoin trading and financial instruments soon followed public adoption of bitcoin and continue to grow. Included here is historical bitcoin market data at 1-min intervals for select bitcoin exchanges where trading takes place. Happy (data) mining!</w:t>
+        <w:t xml:space="preserve">Bitcoin is the longest running and most </w:t>
+      </w:r>
+      <w:proofErr w:type="spellStart"/>
+      <w:proofErr w:type="gramStart"/>
+      <w:r>
+        <w:t>well known</w:t>
+      </w:r>
+      <w:proofErr w:type="spellEnd"/>
+      <w:proofErr w:type="gramEnd"/>
+      <w:r>
+        <w:t xml:space="preserve"> cryptocurrency, first released as open source in 2009 by the anonymous Satoshi Nakamoto. Bitcoin serves as a decentralized medium of digital exchange, with transactions verified and recorded in a public distributed ledger (the blockchain) without the need for a trusted record keeping authority or central intermediary. Transaction blocks contain a SHA-256 cryptographic hash of previous transaction blocks, and are thus "chained" together, serving as an immutable record of all transactions that have ever occurred. As with any currency/commodity on the market, bitcoin trading and financial instruments soon followed public adoption of bitcoin and continue to grow. Included here is historical bitcoin market data at 1-min intervals for select bitcoin exchanges where trading takes place. Happy (data) mining!</w:t>
       </w:r>
     </w:p>
     <w:p/>
@@ -105,7 +130,15 @@
     </w:p>
     <w:p>
       <w:r>
-        <w:t>CSV files for select bitcoin exchanges for the time period of Jan 2012 to July 2018, with minute to minute updates of OHLC (Open, High, Low, Close), Volume in BTC and indicated currency, and weighted bitcoin price. Timestamps are in Unix time. Timestamps without any trades or activity have their data fields forward filled from the last valid time period. If a timestamp is missing, or if there are jumps, this may be because the exchange (or its API) was down, the exchange (or its API) did not exist, or some other unforseen technical error in data reporting or gathering. All effort has been made to deduplicate entries and verify the contents are correct and complete to the best of my ability, but obviously trust at your own risk.</w:t>
+        <w:t xml:space="preserve">CSV files for select bitcoin exchanges for the time period of Jan 2012 to July 2018, with minute to minute updates of OHLC (Open, High, Low, Close), Volume in BTC and indicated currency, and weighted bitcoin price. Timestamps are in Unix time. Timestamps without any trades or activity have their data fields forward filled from the last valid time period. If a timestamp is missing, or if there are jumps, this may be because the exchange (or its API) was down, the exchange (or its API) did not exist, or some other </w:t>
+      </w:r>
+      <w:proofErr w:type="spellStart"/>
+      <w:r>
+        <w:t>unforseen</w:t>
+      </w:r>
+      <w:proofErr w:type="spellEnd"/>
+      <w:r>
+        <w:t xml:space="preserve"> technical error in data reporting or gathering. All effort has been made to deduplicate entries and verify the contents are correct and complete to the best of my ability, but obviously trust at your own risk.</w:t>
       </w:r>
     </w:p>
     <w:p/>
@@ -118,7 +151,15 @@
         </w:numPr>
       </w:pPr>
       <w:r>
-        <w:t>Timestamp (in unix time</w:t>
+        <w:t xml:space="preserve">Timestamp (in </w:t>
+      </w:r>
+      <w:proofErr w:type="spellStart"/>
+      <w:r>
+        <w:t>unix</w:t>
+      </w:r>
+      <w:proofErr w:type="spellEnd"/>
+      <w:r>
+        <w:t xml:space="preserve"> time</w:t>
       </w:r>
       <w:r>
         <w:t>)</w:t>
@@ -208,8 +249,6 @@
         <w:t>Volume-weighted average price (VWAP)</w:t>
       </w:r>
     </w:p>
-    <w:p/>
-    <w:p/>
     <w:p/>
     <w:p/>
     <w:p>
@@ -318,9 +357,11 @@
           <w:numId w:val="2"/>
         </w:numPr>
       </w:pPr>
+      <w:proofErr w:type="spellStart"/>
       <w:r>
         <w:t>Weighted_Price</w:t>
       </w:r>
+      <w:proofErr w:type="spellEnd"/>
     </w:p>
     <w:p/>
     <w:p>
@@ -349,6 +390,11 @@
     </w:p>
     <w:p/>
     <w:p>
+      <w:pPr>
+        <w:rPr>
+          <w:rStyle w:val="Hyperlink"/>
+        </w:rPr>
+      </w:pPr>
       <w:r>
         <w:rPr>
           <w:b/>
@@ -367,7 +413,67 @@
         </w:r>
       </w:hyperlink>
     </w:p>
-    <w:p/>
+    <w:p>
+      <w:pPr>
+        <w:rPr>
+          <w:rStyle w:val="Hyperlink"/>
+        </w:rPr>
+      </w:pPr>
+    </w:p>
+    <w:p>
+      <w:pPr>
+        <w:rPr>
+          <w:b/>
+        </w:rPr>
+      </w:pPr>
+      <w:r>
+        <w:rPr>
+          <w:b/>
+        </w:rPr>
+        <w:t>3 QUESTIONS DATA MIGHT BE ABLE TO ANSWER</w:t>
+      </w:r>
+    </w:p>
+    <w:p>
+      <w:pPr>
+        <w:pStyle w:val="ListParagraph"/>
+        <w:numPr>
+          <w:ilvl w:val="0"/>
+          <w:numId w:val="6"/>
+        </w:numPr>
+      </w:pPr>
+      <w:r>
+        <w:t xml:space="preserve">Trends of </w:t>
+      </w:r>
+      <w:proofErr w:type="spellStart"/>
+      <w:r>
+        <w:t>Cyrptocurrency</w:t>
+      </w:r>
+      <w:proofErr w:type="spellEnd"/>
+    </w:p>
+    <w:p>
+      <w:pPr>
+        <w:pStyle w:val="ListParagraph"/>
+        <w:numPr>
+          <w:ilvl w:val="0"/>
+          <w:numId w:val="6"/>
+        </w:numPr>
+      </w:pPr>
+      <w:r>
+        <w:t>Rising Patterns and Peaks of Bitcoin Value</w:t>
+      </w:r>
+    </w:p>
+    <w:p>
+      <w:pPr>
+        <w:pStyle w:val="ListParagraph"/>
+        <w:numPr>
+          <w:ilvl w:val="0"/>
+          <w:numId w:val="6"/>
+        </w:numPr>
+      </w:pPr>
+      <w:r>
+        <w:t>Predications of future rates of Bitcoin.</w:t>
+      </w:r>
+    </w:p>
     <w:p/>
     <w:p>
       <w:r>
@@ -609,12 +715,44 @@
     </w:p>
     <w:p>
       <w:r>
-        <w:t xml:space="preserve">Warwick J Nash, Tracy L Sellers, Simon R Talbot, Andrew J Cawthorn and Wes B Ford (1994) </w:t>
-      </w:r>
-    </w:p>
-    <w:p>
-      <w:r>
-        <w:t xml:space="preserve">"The Population Biology of Abalone (_Haliotis_ species) in Tasmania. I. Blacklip Abalone (_H. rubra_) from the North Coast and Islands of Bass Strait", </w:t>
+        <w:t xml:space="preserve">Warwick J Nash, Tracy L Sellers, Simon R Talbot, Andrew J </w:t>
+      </w:r>
+      <w:proofErr w:type="spellStart"/>
+      <w:r>
+        <w:t>Cawthorn</w:t>
+      </w:r>
+      <w:proofErr w:type="spellEnd"/>
+      <w:r>
+        <w:t xml:space="preserve"> and Wes B Ford (1994) </w:t>
+      </w:r>
+    </w:p>
+    <w:p>
+      <w:r>
+        <w:t>"The Population Biology of Abalone (_</w:t>
+      </w:r>
+      <w:proofErr w:type="spellStart"/>
+      <w:r>
+        <w:t>Haliotis</w:t>
+      </w:r>
+      <w:proofErr w:type="spellEnd"/>
+      <w:r>
+        <w:t xml:space="preserve">_ species) in Tasmania. I. </w:t>
+      </w:r>
+      <w:proofErr w:type="spellStart"/>
+      <w:r>
+        <w:t>Blacklip</w:t>
+      </w:r>
+      <w:proofErr w:type="spellEnd"/>
+      <w:r>
+        <w:t xml:space="preserve"> Abalone (_H. </w:t>
+      </w:r>
+      <w:proofErr w:type="spellStart"/>
+      <w:r>
+        <w:t>rubra</w:t>
+      </w:r>
+      <w:proofErr w:type="spellEnd"/>
+      <w:r>
+        <w:t xml:space="preserve">_) from the North Coast and Islands of Bass Strait", </w:t>
       </w:r>
     </w:p>
     <w:p>
@@ -636,7 +774,15 @@
     </w:p>
     <w:p>
       <w:r>
-        <w:t xml:space="preserve">Marine Research Laboratories - Taroona </w:t>
+        <w:t xml:space="preserve">Marine Research Laboratories - </w:t>
+      </w:r>
+      <w:proofErr w:type="spellStart"/>
+      <w:r>
+        <w:t>Taroona</w:t>
+      </w:r>
+      <w:proofErr w:type="spellEnd"/>
+      <w:r>
+        <w:t xml:space="preserve"> </w:t>
       </w:r>
     </w:p>
     <w:p>
@@ -651,7 +797,15 @@
     </w:p>
     <w:p>
       <w:r>
-        <w:t xml:space="preserve">(contact: Warwick Nash +61 02 277277, wnash '@' dpi.tas.gov.au) </w:t>
+        <w:t xml:space="preserve">(contact: Warwick Nash +61 02 277277, </w:t>
+      </w:r>
+      <w:proofErr w:type="spellStart"/>
+      <w:r>
+        <w:t>wnash</w:t>
+      </w:r>
+      <w:proofErr w:type="spellEnd"/>
+      <w:r>
+        <w:t xml:space="preserve"> '@' dpi.tas.gov.au) </w:t>
       </w:r>
     </w:p>
     <w:p/>
@@ -663,7 +817,15 @@
     <w:p/>
     <w:p>
       <w:r>
-        <w:t xml:space="preserve">Sam Waugh (Sam.Waugh '@' cs.utas.edu.au) </w:t>
+        <w:t>Sam Waugh (</w:t>
+      </w:r>
+      <w:proofErr w:type="spellStart"/>
+      <w:r>
+        <w:t>Sam.Waugh</w:t>
+      </w:r>
+      <w:proofErr w:type="spellEnd"/>
+      <w:r>
+        <w:t xml:space="preserve"> '@' cs.utas.edu.au) </w:t>
       </w:r>
     </w:p>
     <w:p>
@@ -676,10 +838,6 @@
         <w:t>GPO Box 252C, Hobart, Tasmania 7001, Australia</w:t>
       </w:r>
     </w:p>
-    <w:p/>
-    <w:p/>
-    <w:p/>
-    <w:p/>
     <w:p>
       <w:r>
         <w:rPr>
@@ -721,6 +879,61 @@
       </w:hyperlink>
     </w:p>
     <w:p/>
+    <w:p>
+      <w:pPr>
+        <w:rPr>
+          <w:b/>
+        </w:rPr>
+      </w:pPr>
+      <w:r>
+        <w:rPr>
+          <w:b/>
+        </w:rPr>
+        <w:t>3 QUESTIONS DATA MIGHT BE ABLE TO ANSWER</w:t>
+      </w:r>
+    </w:p>
+    <w:p>
+      <w:pPr>
+        <w:pStyle w:val="ListParagraph"/>
+        <w:numPr>
+          <w:ilvl w:val="0"/>
+          <w:numId w:val="6"/>
+        </w:numPr>
+      </w:pPr>
+      <w:r>
+        <w:t>Age of Abalone</w:t>
+      </w:r>
+    </w:p>
+    <w:p>
+      <w:pPr>
+        <w:pStyle w:val="ListParagraph"/>
+        <w:numPr>
+          <w:ilvl w:val="0"/>
+          <w:numId w:val="6"/>
+        </w:numPr>
+      </w:pPr>
+      <w:r>
+        <w:t>Traits of Abalones</w:t>
+      </w:r>
+    </w:p>
+    <w:p>
+      <w:pPr>
+        <w:pStyle w:val="ListParagraph"/>
+        <w:numPr>
+          <w:ilvl w:val="0"/>
+          <w:numId w:val="6"/>
+        </w:numPr>
+      </w:pPr>
+      <w:r>
+        <w:t xml:space="preserve">Predications of </w:t>
+      </w:r>
+      <w:r>
+        <w:t>patterns of Abalones</w:t>
+      </w:r>
+      <w:r>
+        <w:t>.</w:t>
+      </w:r>
+    </w:p>
     <w:p/>
     <w:p>
       <w:r>
@@ -740,7 +953,6 @@
       </w:r>
     </w:p>
     <w:p/>
-    <w:p/>
     <w:p>
       <w:r>
         <w:rPr>
@@ -795,7 +1007,23 @@
     <w:p/>
     <w:p>
       <w:r>
-        <w:t>The relative age of an individual's siblings is a major cause of fitness variation in many species. In Blue tits (Cyanistes caeruleus) we show that age hierarchies are predominantly caused by incubation pre-clutch completion, such that last laid eggs hatch later than early laid eggs. However, after statistically controlling for incubation behavior late laid eggs are shown to hatch more quickly than early laid eggs reducing the amount of asynchrony. By experimentally switching early and late laid eggs between nests on the day they were laid we controlled for the effect of differential incubation and found that the faster hatching t</w:t>
+        <w:t>The relative age of an individual's siblings is a major cause of fitness variation in many species. In Blue tits (</w:t>
+      </w:r>
+      <w:proofErr w:type="spellStart"/>
+      <w:r>
+        <w:t>Cyanistes</w:t>
+      </w:r>
+      <w:proofErr w:type="spellEnd"/>
+      <w:r>
+        <w:t xml:space="preserve"> </w:t>
+      </w:r>
+      <w:proofErr w:type="spellStart"/>
+      <w:r>
+        <w:t>caeruleus</w:t>
+      </w:r>
+      <w:proofErr w:type="spellEnd"/>
+      <w:r>
+        <w:t>) we show that age hierarchies are predominantly caused by incubation pre-clutch completion, such that last laid eggs hatch later than early laid eggs. However, after statistically controlling for incubation behavior late laid eggs are shown to hatch more quickly than early laid eggs reducing the amount of asynchrony. By experimentally switching early and late laid eggs between nests on the day they were laid we controlled for the effect of differential incubation and found that the faster hatching t</w:t>
       </w:r>
       <w:r>
         <w:t>imes of late laid eggs remains.</w:t>
@@ -810,9 +1038,6 @@
         <w:t>l in origin rather than genetic.</w:t>
       </w:r>
     </w:p>
-    <w:p/>
-    <w:p/>
-    <w:p/>
     <w:p/>
     <w:p/>
     <w:p/>
@@ -840,9 +1065,13 @@
           <w:numId w:val="3"/>
         </w:numPr>
       </w:pPr>
+      <w:bookmarkStart w:id="0" w:name="_GoBack"/>
+      <w:bookmarkEnd w:id="0"/>
+      <w:proofErr w:type="spellStart"/>
       <w:r>
         <w:t>egg_weight</w:t>
       </w:r>
+      <w:proofErr w:type="spellEnd"/>
     </w:p>
     <w:p>
       <w:pPr>
@@ -852,9 +1081,11 @@
           <w:numId w:val="3"/>
         </w:numPr>
       </w:pPr>
+      <w:proofErr w:type="spellStart"/>
       <w:r>
         <w:t>nest_orig</w:t>
       </w:r>
+      <w:proofErr w:type="spellEnd"/>
     </w:p>
     <w:p>
       <w:pPr>
@@ -912,9 +1143,11 @@
           <w:numId w:val="3"/>
         </w:numPr>
       </w:pPr>
+      <w:proofErr w:type="spellStart"/>
       <w:r>
         <w:t>rankfeB</w:t>
       </w:r>
+      <w:proofErr w:type="spellEnd"/>
     </w:p>
     <w:p>
       <w:pPr>
@@ -936,9 +1169,11 @@
           <w:numId w:val="3"/>
         </w:numPr>
       </w:pPr>
+      <w:proofErr w:type="spellStart"/>
       <w:r>
         <w:t>nest_rear</w:t>
       </w:r>
+      <w:proofErr w:type="spellEnd"/>
     </w:p>
     <w:p>
       <w:pPr>
@@ -948,9 +1183,11 @@
           <w:numId w:val="3"/>
         </w:numPr>
       </w:pPr>
+      <w:proofErr w:type="spellStart"/>
       <w:r>
         <w:t>hday</w:t>
       </w:r>
+      <w:proofErr w:type="spellEnd"/>
     </w:p>
     <w:p>
       <w:pPr>
@@ -960,13 +1197,19 @@
           <w:numId w:val="3"/>
         </w:numPr>
       </w:pPr>
+      <w:proofErr w:type="spellStart"/>
       <w:r>
         <w:t>min_htime</w:t>
       </w:r>
+      <w:proofErr w:type="spellEnd"/>
       <w:r>
         <w:tab/>
+      </w:r>
+      <w:proofErr w:type="spellStart"/>
+      <w:r>
         <w:t>max_htime</w:t>
       </w:r>
+      <w:proofErr w:type="spellEnd"/>
     </w:p>
     <w:p>
       <w:pPr>
@@ -981,8 +1224,12 @@
       </w:r>
       <w:r>
         <w:tab/>
+      </w:r>
+      <w:proofErr w:type="spellStart"/>
+      <w:r>
         <w:t>clutchsize</w:t>
       </w:r>
+      <w:proofErr w:type="spellEnd"/>
     </w:p>
     <w:p/>
     <w:p>
@@ -1011,7 +1258,15 @@
     </w:p>
     <w:p>
       <w:r>
-        <w:t>Hadfield JD, Heap EA, Bayer F, Mittell EA, Crouch NMA (2013) Intra-clutch differences in egg characteristics mitigate the consequences of age-related hierarchies in a wild passerine. Evolution 67(9): 2688-2700. https://doi.org/10.1111/evo.12143</w:t>
+        <w:t xml:space="preserve">Hadfield JD, Heap EA, Bayer F, </w:t>
+      </w:r>
+      <w:proofErr w:type="spellStart"/>
+      <w:r>
+        <w:t>Mittell</w:t>
+      </w:r>
+      <w:proofErr w:type="spellEnd"/>
+      <w:r>
+        <w:t xml:space="preserve"> EA, Crouch NMA (2013) Intra-clutch differences in egg characteristics mitigate the consequences of age-related hierarchies in a wild passerine. Evolution 67(9): 2688-2700. https://doi.org/10.1111/evo.12143</w:t>
       </w:r>
     </w:p>
     <w:p/>
@@ -1028,7 +1283,15 @@
     </w:p>
     <w:p>
       <w:r>
-        <w:t>Hadfield JD, Heap EA, Bayer F, Mittell EA, Crouch NMA (2013) Data from: Intra-clutch differences in egg characteristics mitigate the consequences of age-related hierarchies in a wild passerine. Dryad Digital Repository. https://doi.org/10.5061/dryad.8qj87</w:t>
+        <w:t xml:space="preserve">Hadfield JD, Heap EA, Bayer F, </w:t>
+      </w:r>
+      <w:proofErr w:type="spellStart"/>
+      <w:r>
+        <w:t>Mittell</w:t>
+      </w:r>
+      <w:proofErr w:type="spellEnd"/>
+      <w:r>
+        <w:t xml:space="preserve"> EA, Crouch NMA (2013) Data from: Intra-clutch differences in egg characteristics mitigate the consequences of age-related hierarchies in a wild passerine. Dryad Digital Repository. https://doi.org/10.5061/dryad.8qj87</w:t>
       </w:r>
     </w:p>
     <w:p>
@@ -1185,10 +1448,77 @@
       <w:r>
         <w:t xml:space="preserve">: </w:t>
       </w:r>
-      <w:r>
-        <w:t>http://datadryad.org:8080/pages/policies</w:t>
-      </w:r>
-    </w:p>
+      <w:hyperlink r:id="rId9" w:history="1">
+        <w:r>
+          <w:rPr>
+            <w:rStyle w:val="Hyperlink"/>
+          </w:rPr>
+          <w:t>http://datadryad.org:8080/pages/policies</w:t>
+        </w:r>
+      </w:hyperlink>
+    </w:p>
+    <w:p/>
+    <w:p>
+      <w:pPr>
+        <w:rPr>
+          <w:b/>
+        </w:rPr>
+      </w:pPr>
+      <w:r>
+        <w:rPr>
+          <w:b/>
+        </w:rPr>
+        <w:t>3 QUESTIONS DATA MIGHT BE ABLE TO ANSWER</w:t>
+      </w:r>
+    </w:p>
+    <w:p>
+      <w:pPr>
+        <w:pStyle w:val="ListParagraph"/>
+        <w:numPr>
+          <w:ilvl w:val="0"/>
+          <w:numId w:val="6"/>
+        </w:numPr>
+      </w:pPr>
+      <w:proofErr w:type="spellStart"/>
+      <w:r>
+        <w:t>Intea</w:t>
+      </w:r>
+      <w:proofErr w:type="spellEnd"/>
+      <w:r>
+        <w:t>-clutch Variations in Eggs.</w:t>
+      </w:r>
+    </w:p>
+    <w:p>
+      <w:pPr>
+        <w:pStyle w:val="ListParagraph"/>
+        <w:numPr>
+          <w:ilvl w:val="0"/>
+          <w:numId w:val="6"/>
+        </w:numPr>
+      </w:pPr>
+      <w:r>
+        <w:t>Statistics behind egg hatching.</w:t>
+      </w:r>
+    </w:p>
+    <w:p>
+      <w:pPr>
+        <w:pStyle w:val="ListParagraph"/>
+        <w:numPr>
+          <w:ilvl w:val="0"/>
+          <w:numId w:val="6"/>
+        </w:numPr>
+      </w:pPr>
+      <w:r>
+        <w:t xml:space="preserve">Predications of </w:t>
+      </w:r>
+      <w:r>
+        <w:t>egg hatching on simulated environments</w:t>
+      </w:r>
+      <w:r>
+        <w:t>.</w:t>
+      </w:r>
+    </w:p>
+    <w:p/>
     <w:sectPr>
       <w:pgSz w:w="12240" w:h="15840"/>
       <w:pgMar w:top="1440" w:right="1440" w:bottom="1440" w:left="1440" w:header="720" w:footer="720" w:gutter="0"/>
@@ -1653,6 +1983,205 @@
       </w:rPr>
     </w:lvl>
   </w:abstractNum>
+  <w:abstractNum w:abstractNumId="4" w15:restartNumberingAfterBreak="0">
+    <w:nsid w:val="6FC05D04"/>
+    <w:multiLevelType w:val="hybridMultilevel"/>
+    <w:tmpl w:val="526A1608"/>
+    <w:lvl w:ilvl="0" w:tplc="04090001">
+      <w:start w:val="1"/>
+      <w:numFmt w:val="bullet"/>
+      <w:lvlText w:val=""/>
+      <w:lvlJc w:val="left"/>
+      <w:pPr>
+        <w:ind w:left="360" w:hanging="360"/>
+      </w:pPr>
+      <w:rPr>
+        <w:rFonts w:ascii="Symbol" w:hAnsi="Symbol" w:hint="default"/>
+      </w:rPr>
+    </w:lvl>
+    <w:lvl w:ilvl="1" w:tplc="04090003" w:tentative="1">
+      <w:start w:val="1"/>
+      <w:numFmt w:val="bullet"/>
+      <w:lvlText w:val="o"/>
+      <w:lvlJc w:val="left"/>
+      <w:pPr>
+        <w:ind w:left="1080" w:hanging="360"/>
+      </w:pPr>
+      <w:rPr>
+        <w:rFonts w:ascii="Courier New" w:hAnsi="Courier New" w:cs="Courier New" w:hint="default"/>
+      </w:rPr>
+    </w:lvl>
+    <w:lvl w:ilvl="2" w:tplc="04090005" w:tentative="1">
+      <w:start w:val="1"/>
+      <w:numFmt w:val="bullet"/>
+      <w:lvlText w:val=""/>
+      <w:lvlJc w:val="left"/>
+      <w:pPr>
+        <w:ind w:left="1800" w:hanging="360"/>
+      </w:pPr>
+      <w:rPr>
+        <w:rFonts w:ascii="Wingdings" w:hAnsi="Wingdings" w:hint="default"/>
+      </w:rPr>
+    </w:lvl>
+    <w:lvl w:ilvl="3" w:tplc="04090001" w:tentative="1">
+      <w:start w:val="1"/>
+      <w:numFmt w:val="bullet"/>
+      <w:lvlText w:val=""/>
+      <w:lvlJc w:val="left"/>
+      <w:pPr>
+        <w:ind w:left="2520" w:hanging="360"/>
+      </w:pPr>
+      <w:rPr>
+        <w:rFonts w:ascii="Symbol" w:hAnsi="Symbol" w:hint="default"/>
+      </w:rPr>
+    </w:lvl>
+    <w:lvl w:ilvl="4" w:tplc="04090003" w:tentative="1">
+      <w:start w:val="1"/>
+      <w:numFmt w:val="bullet"/>
+      <w:lvlText w:val="o"/>
+      <w:lvlJc w:val="left"/>
+      <w:pPr>
+        <w:ind w:left="3240" w:hanging="360"/>
+      </w:pPr>
+      <w:rPr>
+        <w:rFonts w:ascii="Courier New" w:hAnsi="Courier New" w:cs="Courier New" w:hint="default"/>
+      </w:rPr>
+    </w:lvl>
+    <w:lvl w:ilvl="5" w:tplc="04090005" w:tentative="1">
+      <w:start w:val="1"/>
+      <w:numFmt w:val="bullet"/>
+      <w:lvlText w:val=""/>
+      <w:lvlJc w:val="left"/>
+      <w:pPr>
+        <w:ind w:left="3960" w:hanging="360"/>
+      </w:pPr>
+      <w:rPr>
+        <w:rFonts w:ascii="Wingdings" w:hAnsi="Wingdings" w:hint="default"/>
+      </w:rPr>
+    </w:lvl>
+    <w:lvl w:ilvl="6" w:tplc="04090001" w:tentative="1">
+      <w:start w:val="1"/>
+      <w:numFmt w:val="bullet"/>
+      <w:lvlText w:val=""/>
+      <w:lvlJc w:val="left"/>
+      <w:pPr>
+        <w:ind w:left="4680" w:hanging="360"/>
+      </w:pPr>
+      <w:rPr>
+        <w:rFonts w:ascii="Symbol" w:hAnsi="Symbol" w:hint="default"/>
+      </w:rPr>
+    </w:lvl>
+    <w:lvl w:ilvl="7" w:tplc="04090003" w:tentative="1">
+      <w:start w:val="1"/>
+      <w:numFmt w:val="bullet"/>
+      <w:lvlText w:val="o"/>
+      <w:lvlJc w:val="left"/>
+      <w:pPr>
+        <w:ind w:left="5400" w:hanging="360"/>
+      </w:pPr>
+      <w:rPr>
+        <w:rFonts w:ascii="Courier New" w:hAnsi="Courier New" w:cs="Courier New" w:hint="default"/>
+      </w:rPr>
+    </w:lvl>
+    <w:lvl w:ilvl="8" w:tplc="04090005" w:tentative="1">
+      <w:start w:val="1"/>
+      <w:numFmt w:val="bullet"/>
+      <w:lvlText w:val=""/>
+      <w:lvlJc w:val="left"/>
+      <w:pPr>
+        <w:ind w:left="6120" w:hanging="360"/>
+      </w:pPr>
+      <w:rPr>
+        <w:rFonts w:ascii="Wingdings" w:hAnsi="Wingdings" w:hint="default"/>
+      </w:rPr>
+    </w:lvl>
+  </w:abstractNum>
+  <w:abstractNum w:abstractNumId="5" w15:restartNumberingAfterBreak="0">
+    <w:nsid w:val="7CDB27DC"/>
+    <w:multiLevelType w:val="hybridMultilevel"/>
+    <w:tmpl w:val="A386E812"/>
+    <w:lvl w:ilvl="0" w:tplc="0409000F">
+      <w:start w:val="1"/>
+      <w:numFmt w:val="decimal"/>
+      <w:lvlText w:val="%1."/>
+      <w:lvlJc w:val="left"/>
+      <w:pPr>
+        <w:ind w:left="360" w:hanging="360"/>
+      </w:pPr>
+    </w:lvl>
+    <w:lvl w:ilvl="1" w:tplc="04090019" w:tentative="1">
+      <w:start w:val="1"/>
+      <w:numFmt w:val="lowerLetter"/>
+      <w:lvlText w:val="%2."/>
+      <w:lvlJc w:val="left"/>
+      <w:pPr>
+        <w:ind w:left="1080" w:hanging="360"/>
+      </w:pPr>
+    </w:lvl>
+    <w:lvl w:ilvl="2" w:tplc="0409001B" w:tentative="1">
+      <w:start w:val="1"/>
+      <w:numFmt w:val="lowerRoman"/>
+      <w:lvlText w:val="%3."/>
+      <w:lvlJc w:val="right"/>
+      <w:pPr>
+        <w:ind w:left="1800" w:hanging="180"/>
+      </w:pPr>
+    </w:lvl>
+    <w:lvl w:ilvl="3" w:tplc="0409000F" w:tentative="1">
+      <w:start w:val="1"/>
+      <w:numFmt w:val="decimal"/>
+      <w:lvlText w:val="%4."/>
+      <w:lvlJc w:val="left"/>
+      <w:pPr>
+        <w:ind w:left="2520" w:hanging="360"/>
+      </w:pPr>
+    </w:lvl>
+    <w:lvl w:ilvl="4" w:tplc="04090019" w:tentative="1">
+      <w:start w:val="1"/>
+      <w:numFmt w:val="lowerLetter"/>
+      <w:lvlText w:val="%5."/>
+      <w:lvlJc w:val="left"/>
+      <w:pPr>
+        <w:ind w:left="3240" w:hanging="360"/>
+      </w:pPr>
+    </w:lvl>
+    <w:lvl w:ilvl="5" w:tplc="0409001B" w:tentative="1">
+      <w:start w:val="1"/>
+      <w:numFmt w:val="lowerRoman"/>
+      <w:lvlText w:val="%6."/>
+      <w:lvlJc w:val="right"/>
+      <w:pPr>
+        <w:ind w:left="3960" w:hanging="180"/>
+      </w:pPr>
+    </w:lvl>
+    <w:lvl w:ilvl="6" w:tplc="0409000F" w:tentative="1">
+      <w:start w:val="1"/>
+      <w:numFmt w:val="decimal"/>
+      <w:lvlText w:val="%7."/>
+      <w:lvlJc w:val="left"/>
+      <w:pPr>
+        <w:ind w:left="4680" w:hanging="360"/>
+      </w:pPr>
+    </w:lvl>
+    <w:lvl w:ilvl="7" w:tplc="04090019" w:tentative="1">
+      <w:start w:val="1"/>
+      <w:numFmt w:val="lowerLetter"/>
+      <w:lvlText w:val="%8."/>
+      <w:lvlJc w:val="left"/>
+      <w:pPr>
+        <w:ind w:left="5400" w:hanging="360"/>
+      </w:pPr>
+    </w:lvl>
+    <w:lvl w:ilvl="8" w:tplc="0409001B" w:tentative="1">
+      <w:start w:val="1"/>
+      <w:numFmt w:val="lowerRoman"/>
+      <w:lvlText w:val="%9."/>
+      <w:lvlJc w:val="right"/>
+      <w:pPr>
+        <w:ind w:left="6120" w:hanging="180"/>
+      </w:pPr>
+    </w:lvl>
+  </w:abstractNum>
   <w:num w:numId="1">
     <w:abstractNumId w:val="0"/>
   </w:num>
@@ -1664,6 +2193,12 @@
   </w:num>
   <w:num w:numId="4">
     <w:abstractNumId w:val="3"/>
+  </w:num>
+  <w:num w:numId="5">
+    <w:abstractNumId w:val="5"/>
+  </w:num>
+  <w:num w:numId="6">
+    <w:abstractNumId w:val="4"/>
   </w:num>
 </w:numbering>
 </file>
@@ -2145,6 +2680,33 @@
       <w:rFonts w:ascii="Times New Roman" w:eastAsia="Times New Roman" w:hAnsi="Times New Roman" w:cs="Times New Roman"/>
     </w:rPr>
   </w:style>
+  <w:style w:type="paragraph" w:styleId="BalloonText">
+    <w:name w:val="Balloon Text"/>
+    <w:basedOn w:val="Normal"/>
+    <w:link w:val="BalloonTextChar"/>
+    <w:uiPriority w:val="99"/>
+    <w:semiHidden/>
+    <w:unhideWhenUsed/>
+    <w:rsid w:val="009D256D"/>
+    <w:rPr>
+      <w:rFonts w:ascii="Times New Roman" w:hAnsi="Times New Roman" w:cs="Times New Roman"/>
+      <w:sz w:val="18"/>
+      <w:szCs w:val="18"/>
+    </w:rPr>
+  </w:style>
+  <w:style w:type="character" w:customStyle="1" w:styleId="BalloonTextChar">
+    <w:name w:val="Balloon Text Char"/>
+    <w:basedOn w:val="DefaultParagraphFont"/>
+    <w:link w:val="BalloonText"/>
+    <w:uiPriority w:val="99"/>
+    <w:semiHidden/>
+    <w:rsid w:val="009D256D"/>
+    <w:rPr>
+      <w:rFonts w:ascii="Times New Roman" w:hAnsi="Times New Roman" w:cs="Times New Roman"/>
+      <w:sz w:val="18"/>
+      <w:szCs w:val="18"/>
+    </w:rPr>
+  </w:style>
 </w:styles>
 </file>
 

</xml_diff>